<commit_message>
MEDIUM / Working on FlexoDocument wysiwyg + style support
</commit_message>
<xml_diff>
--- a/docxconnector-test-rc/src/main/resources/TestResourceCenter/SimpleDocument.docx
+++ b/docxconnector-test-rc/src/main/resources/TestResourceCenter/SimpleDocument.docx
@@ -9,7 +9,6 @@
           <w:szCs w:val="32"/>
         </w:rPr>
       </w:pPr>
-      <w:bookmarkStart w:id="0" w:name="_GoBack"/>
       <w:r>
         <w:rPr>
           <w:sz w:val="32"/>
@@ -25,17 +24,38 @@
         <w:t>, with 16pixel font</w:t>
       </w:r>
     </w:p>
-    <w:bookmarkEnd w:id="0"/>
     <w:p/>
     <w:p>
       <w:r>
         <w:t>This is the first paragraph.</w:t>
       </w:r>
+      <w:bookmarkStart w:id="0" w:name="_GoBack"/>
+      <w:bookmarkEnd w:id="0"/>
     </w:p>
     <w:p/>
     <w:p>
-      <w:r>
-        <w:t>This is another paragraph.</w:t>
+      <w:pPr>
+        <w:rPr>
+          <w:color w:val="1F497D" w:themeColor="text2"/>
+        </w:rPr>
+      </w:pPr>
+      <w:r>
+        <w:rPr>
+          <w:color w:val="1F497D" w:themeColor="text2"/>
+        </w:rPr>
+        <w:t>This is another paragraph</w:t>
+      </w:r>
+      <w:r>
+        <w:rPr>
+          <w:color w:val="1F497D" w:themeColor="text2"/>
+        </w:rPr>
+        <w:t xml:space="preserve"> in blue</w:t>
+      </w:r>
+      <w:r>
+        <w:rPr>
+          <w:color w:val="1F497D" w:themeColor="text2"/>
+        </w:rPr>
+        <w:t>.</w:t>
       </w:r>
     </w:p>
     <w:p/>
@@ -785,7 +805,7 @@
 </file>
 
 <file path=customXml/itemProps1.xml><?xml version="1.0" encoding="utf-8"?>
-<ds:datastoreItem xmlns:ds="http://schemas.openxmlformats.org/officeDocument/2006/customXml" ds:itemID="{5DA1CE67-5E01-2F43-98AB-E05812E6E43E}">
+<ds:datastoreItem xmlns:ds="http://schemas.openxmlformats.org/officeDocument/2006/customXml" ds:itemID="{6DD3EFC7-D0EC-3646-8A41-94173435B69E}">
   <ds:schemaRefs>
     <ds:schemaRef ds:uri="http://schemas.openxmlformats.org/officeDocument/2006/bibliography"/>
   </ds:schemaRefs>

</xml_diff>

<commit_message>
MEDIUM / DocX style management + wysiwyg developments
</commit_message>
<xml_diff>
--- a/docxconnector-test-rc/src/main/resources/TestResourceCenter/SimpleDocument.docx
+++ b/docxconnector-test-rc/src/main/resources/TestResourceCenter/SimpleDocument.docx
@@ -4,6 +4,7 @@
   <w:body>
     <w:p>
       <w:pPr>
+        <w:jc w:val="center"/>
         <w:rPr>
           <w:sz w:val="32"/>
           <w:szCs w:val="32"/>
@@ -29,8 +30,6 @@
       <w:r>
         <w:t>This is the first paragraph.</w:t>
       </w:r>
-      <w:bookmarkStart w:id="0" w:name="_GoBack"/>
-      <w:bookmarkEnd w:id="0"/>
     </w:p>
     <w:p/>
     <w:p>
@@ -97,7 +96,10 @@
       </w:r>
     </w:p>
     <w:p/>
-    <w:p/>
+    <w:p>
+      <w:bookmarkStart w:id="0" w:name="_GoBack"/>
+      <w:bookmarkEnd w:id="0"/>
+    </w:p>
     <w:sectPr>
       <w:pgSz w:w="11900" w:h="16840"/>
       <w:pgMar w:top="1417" w:right="1417" w:bottom="1417" w:left="1417" w:header="708" w:footer="708" w:gutter="0"/>
@@ -805,7 +807,7 @@
 </file>
 
 <file path=customXml/itemProps1.xml><?xml version="1.0" encoding="utf-8"?>
-<ds:datastoreItem xmlns:ds="http://schemas.openxmlformats.org/officeDocument/2006/customXml" ds:itemID="{6DD3EFC7-D0EC-3646-8A41-94173435B69E}">
+<ds:datastoreItem xmlns:ds="http://schemas.openxmlformats.org/officeDocument/2006/customXml" ds:itemID="{6A17E85D-9689-7541-B2D2-4F996B8025FF}">
   <ds:schemaRefs>
     <ds:schemaRef ds:uri="http://schemas.openxmlformats.org/officeDocument/2006/bibliography"/>
   </ds:schemaRefs>

</xml_diff>